<commit_message>
fix #11(?) ,fix achievement
</commit_message>
<xml_diff>
--- a/extension/document/任务系统（程序员）.docx
+++ b/extension/document/任务系统（程序员）.docx
@@ -988,16 +988,7 @@
                 <w:rFonts w:ascii="微软雅黑" w:eastAsia="微软雅黑" w:hAnsi="微软雅黑" w:cs="微软雅黑"/>
                 <w:color w:val="333333"/>
               </w:rPr>
-              <w:t>\t*</w:t>
-            </w:r>
-            <w:bookmarkStart w:id="0" w:name="_GoBack"/>
-            <w:bookmarkEnd w:id="0"/>
-            <w:r>
-              <w:rPr>
-                <w:rFonts w:ascii="微软雅黑" w:eastAsia="微软雅黑" w:hAnsi="微软雅黑" w:cs="微软雅黑"/>
-                <w:color w:val="333333"/>
-              </w:rPr>
-              <w:t>.png</w:t>
+              <w:t>\t*.png</w:t>
             </w:r>
             <w:r>
               <w:rPr>
@@ -2518,13 +2509,8 @@
         </w:rPr>
         <w:t>成就的实体与任务（Task）相似，不同的是，成就没有start</w:t>
       </w:r>
-      <w:r>
-        <w:rPr>
-          <w:rFonts w:ascii="微软雅黑" w:eastAsia="微软雅黑" w:hAnsi="微软雅黑" w:cs="微软雅黑" w:hint="eastAsia"/>
-          <w:color w:val="333333"/>
-        </w:rPr>
-        <w:t>和trigger</w:t>
-      </w:r>
+      <w:bookmarkStart w:id="0" w:name="_GoBack"/>
+      <w:bookmarkEnd w:id="0"/>
       <w:r>
         <w:rPr>
           <w:rFonts w:ascii="微软雅黑" w:eastAsia="微软雅黑" w:hAnsi="微软雅黑" w:cs="微软雅黑" w:hint="eastAsia"/>

</xml_diff>